<commit_message>
docs(requirements): add persona files of LYJ
</commit_message>
<xml_diff>
--- a/Requirements/user story.docx
+++ b/Requirements/user story.docx
@@ -8,6 +8,12 @@
           <w:rFonts w:hint="eastAsia"/>
         </w:rPr>
         <w:t>参考软件：7billionhumans，算法</w:t>
+      </w:r>
+      <w:r>
+        <w:rPr>
+          <w:rFonts w:hint="eastAsia"/>
+        </w:rPr>
+        <w:t>，scratch，</w:t>
       </w:r>
     </w:p>
     <w:p>
@@ -78,7 +84,7 @@
         <w:rPr>
           <w:rFonts w:hint="eastAsia"/>
         </w:rPr>
-        <w:t>点入某个算法后，如果是第一次进入，首先是新手教程，先是简单的介绍，再是举例一步一步随说明进行，由用户点击下一步；</w:t>
+        <w:t>一下动画过程有速度控制调整模块，可以调整升序降序</w:t>
       </w:r>
     </w:p>
     <w:p>
@@ -93,7 +99,21 @@
         <w:rPr>
           <w:rFonts w:hint="eastAsia"/>
         </w:rPr>
-        <w:t>经过该新手教程后，可以解锁测试演示，随机数列，有上一步，下一步，自动按钮，该测试演示模块主要用于给用户演示，帮助理解</w:t>
+        <w:t>点入某个算法后，如果是第一次进入，首先是新手教程，先是简单的介绍，再是举例一步一步</w:t>
+      </w:r>
+      <w:proofErr w:type="gramStart"/>
+      <w:r>
+        <w:rPr>
+          <w:rFonts w:hint="eastAsia"/>
+        </w:rPr>
+        <w:t>随说明</w:t>
+      </w:r>
+      <w:proofErr w:type="gramEnd"/>
+      <w:r>
+        <w:rPr>
+          <w:rFonts w:hint="eastAsia"/>
+        </w:rPr>
+        <w:t>进行，由用户点击下一步；</w:t>
       </w:r>
     </w:p>
     <w:p>
@@ -108,13 +128,7 @@
         <w:rPr>
           <w:rFonts w:hint="eastAsia"/>
         </w:rPr>
-        <w:t>经过测试演示理解模块后，解锁用户拖动</w:t>
-      </w:r>
-      <w:r>
-        <w:rPr>
-          <w:rFonts w:hint="eastAsia"/>
-        </w:rPr>
-        <w:t>模块功能，用户可以进入到模拟算法模块，由用户来模仿特定算法过程进行一次次拖动排序，系统监测操作是否正确并给予提示</w:t>
+        <w:t>经过该新手教程后，可以解锁测试演示，随机数列，有上一步，下一步，自动按钮，该测试演示模块主要用于给用户演示，帮助理解</w:t>
       </w:r>
     </w:p>
     <w:p>
@@ -129,7 +143,13 @@
         <w:rPr>
           <w:rFonts w:hint="eastAsia"/>
         </w:rPr>
-        <w:t>完成用户模拟操作测试后，解锁伪代码书写模块，拖动给出语言模块，进行编程，以期达到特定算法目的</w:t>
+        <w:t>经过测试演示理解模块后，解锁用户拖动</w:t>
+      </w:r>
+      <w:r>
+        <w:rPr>
+          <w:rFonts w:hint="eastAsia"/>
+        </w:rPr>
+        <w:t>模块功能，用户可以进入到模拟算法模块，由用户来模仿特定算法过程进行一次次拖动排序，系统监测操作是否正确并给予提示</w:t>
       </w:r>
     </w:p>
     <w:p>
@@ -144,7 +164,7 @@
         <w:rPr>
           <w:rFonts w:hint="eastAsia"/>
         </w:rPr>
-        <w:t>语言切换功能</w:t>
+        <w:t>完成用户模拟操作测试后，解锁伪代码书写模块，拖动给出语言模块，进行编程，以期达到特定算法目的</w:t>
       </w:r>
     </w:p>
     <w:p>
@@ -159,6 +179,21 @@
         <w:rPr>
           <w:rFonts w:hint="eastAsia"/>
         </w:rPr>
+        <w:t>语言切换功能</w:t>
+      </w:r>
+    </w:p>
+    <w:p>
+      <w:pPr>
+        <w:pStyle w:val="ListParagraph"/>
+        <w:numPr>
+          <w:ilvl w:val="0"/>
+          <w:numId w:val="2"/>
+        </w:numPr>
+      </w:pPr>
+      <w:r>
+        <w:rPr>
+          <w:rFonts w:hint="eastAsia"/>
+        </w:rPr>
         <w:t>夜间模式</w:t>
       </w:r>
     </w:p>
@@ -203,9 +238,6 @@
           <w:ilvl w:val="0"/>
           <w:numId w:val="4"/>
         </w:numPr>
-        <w:rPr>
-          <w:rFonts w:hint="eastAsia"/>
-        </w:rPr>
       </w:pPr>
       <w:r>
         <w:rPr>
@@ -213,6 +245,15 @@
         </w:rPr>
         <w:t>源代码共享</w:t>
       </w:r>
+    </w:p>
+    <w:p>
+      <w:pPr>
+        <w:pStyle w:val="ListParagraph"/>
+        <w:numPr>
+          <w:ilvl w:val="0"/>
+          <w:numId w:val="4"/>
+        </w:numPr>
+      </w:pPr>
     </w:p>
     <w:sectPr>
       <w:pgSz w:w="11906" w:h="16838"/>
@@ -708,6 +749,7 @@
     <w:lsdException w:name="HTML Sample" w:semiHidden="1" w:unhideWhenUsed="1"/>
     <w:lsdException w:name="HTML Typewriter" w:semiHidden="1" w:unhideWhenUsed="1"/>
     <w:lsdException w:name="HTML Variable" w:semiHidden="1" w:unhideWhenUsed="1"/>
+    <w:lsdException w:name="Normal Table" w:semiHidden="1" w:unhideWhenUsed="1"/>
     <w:lsdException w:name="annotation subject" w:semiHidden="1" w:unhideWhenUsed="1"/>
     <w:lsdException w:name="No List" w:semiHidden="1" w:unhideWhenUsed="1"/>
     <w:lsdException w:name="Outline List 1" w:semiHidden="1" w:unhideWhenUsed="1"/>
@@ -754,8 +796,10 @@
     <w:lsdException w:name="Table Subtle 2" w:semiHidden="1" w:unhideWhenUsed="1"/>
     <w:lsdException w:name="Table Web 1" w:semiHidden="1" w:unhideWhenUsed="1"/>
     <w:lsdException w:name="Table Web 2" w:semiHidden="1" w:unhideWhenUsed="1"/>
+    <w:lsdException w:name="Table Web 3" w:semiHidden="1" w:unhideWhenUsed="1"/>
     <w:lsdException w:name="Balloon Text" w:semiHidden="1" w:unhideWhenUsed="1"/>
     <w:lsdException w:name="Table Grid" w:uiPriority="39"/>
+    <w:lsdException w:name="Table Theme" w:semiHidden="1" w:unhideWhenUsed="1"/>
     <w:lsdException w:name="Placeholder Text" w:semiHidden="1"/>
     <w:lsdException w:name="No Spacing" w:uiPriority="1" w:qFormat="1"/>
     <w:lsdException w:name="Light Shading" w:uiPriority="60"/>

</xml_diff>

<commit_message>
docs(Requirements): add questionnaire and update
</commit_message>
<xml_diff>
--- a/Requirements/user story.docx
+++ b/Requirements/user story.docx
@@ -99,21 +99,7 @@
         <w:rPr>
           <w:rFonts w:hint="eastAsia"/>
         </w:rPr>
-        <w:t>点入某个算法后，如果是第一次进入，首先是新手教程，先是简单的介绍，再是举例一步一步</w:t>
-      </w:r>
-      <w:proofErr w:type="gramStart"/>
-      <w:r>
-        <w:rPr>
-          <w:rFonts w:hint="eastAsia"/>
-        </w:rPr>
-        <w:t>随说明</w:t>
-      </w:r>
-      <w:proofErr w:type="gramEnd"/>
-      <w:r>
-        <w:rPr>
-          <w:rFonts w:hint="eastAsia"/>
-        </w:rPr>
-        <w:t>进行，由用户点击下一步；</w:t>
+        <w:t>点入某个算法后，如果是第一次进入，首先是新手教程，先是简单的介绍，再是举例一步一步随说明进行，由用户点击下一步；</w:t>
       </w:r>
     </w:p>
     <w:p>
@@ -254,6 +240,12 @@
           <w:numId w:val="4"/>
         </w:numPr>
       </w:pPr>
+      <w:r>
+        <w:rPr>
+          <w:rFonts w:hint="eastAsia"/>
+        </w:rPr>
+        <w:t>多语言</w:t>
+      </w:r>
     </w:p>
     <w:sectPr>
       <w:pgSz w:w="11906" w:h="16838"/>

</xml_diff>